<commit_message>
Refactor lease real estate metadata, update role handling in App component, enhance contract details display, and improve Redis client implementation
- Updated labels and descriptions in lease_real_estate.json for clarity and specificity.
- Added URL parameter handling for role in App component to improve session management.
- Enhanced role display in ContractDetails component to use descriptive labels.
- Simplified InputField component by removing unused placeholder prop.
- Refactored RoleSelector to dynamically render roles based on provided parties and their statuses.
- Removed GlideClientWrapper and related code from Redis client implementation, simplifying the Redis connection logic.
</commit_message>
<xml_diff>
--- a/assets/documents_files/default_documents_files/lease_real_estate.docx
+++ b/assets/documents_files/default_documents_files/lease_real_estate.docx
@@ -25,24 +25,81 @@
           <w:rtl w:val="0"/>
         </w:rPr>
         <w:t xml:space="preserve"> [[document_number]]</w:t>
-        <w:br w:type="textWrapping"/>
-      </w:r>
-    </w:p>
-    <w:p>
-      <w:pPr>
-        <w:jc w:val="both"/>
-        <w:rPr>
-          <w:rFonts w:ascii="Times New Roman" w:cs="Times New Roman" w:eastAsia="Times New Roman" w:hAnsi="Times New Roman"/>
-        </w:rPr>
-      </w:pPr>
-      <w:r>
-        <w:rPr>
-          <w:rtl w:val="0"/>
-        </w:rPr>
-      </w:r>
-    </w:p>
-    <w:p>
-      <w:pPr>
+      </w:r>
+    </w:p>
+    <w:p>
+      <w:pPr>
+        <w:ind w:left="0" w:firstLine="0"/>
+        <w:jc w:val="both"/>
+        <w:rPr>
+          <w:rFonts w:ascii="Times New Roman" w:cs="Times New Roman" w:eastAsia="Times New Roman" w:hAnsi="Times New Roman"/>
+        </w:rPr>
+      </w:pPr>
+      <w:r>
+        <w:rPr>
+          <w:rtl w:val="0"/>
+        </w:rPr>
+      </w:r>
+    </w:p>
+    <w:p>
+      <w:pPr>
+        <w:ind w:left="0" w:firstLine="0"/>
+        <w:jc w:val="both"/>
+        <w:rPr>
+          <w:rFonts w:ascii="Times New Roman" w:cs="Times New Roman" w:eastAsia="Times New Roman" w:hAnsi="Times New Roman"/>
+        </w:rPr>
+      </w:pPr>
+      <w:r>
+        <w:rPr>
+          <w:rtl w:val="0"/>
+        </w:rPr>
+      </w:r>
+    </w:p>
+    <w:p>
+      <w:pPr>
+        <w:ind w:left="0" w:firstLine="0"/>
+        <w:jc w:val="both"/>
+        <w:rPr>
+          <w:rFonts w:ascii="Times New Roman" w:cs="Times New Roman" w:eastAsia="Times New Roman" w:hAnsi="Times New Roman"/>
+        </w:rPr>
+      </w:pPr>
+      <w:r>
+        <w:rPr>
+          <w:rtl w:val="0"/>
+        </w:rPr>
+      </w:r>
+    </w:p>
+    <w:p>
+      <w:pPr>
+        <w:ind w:left="0" w:firstLine="0"/>
+        <w:jc w:val="both"/>
+        <w:rPr>
+          <w:rFonts w:ascii="Times New Roman" w:cs="Times New Roman" w:eastAsia="Times New Roman" w:hAnsi="Times New Roman"/>
+        </w:rPr>
+      </w:pPr>
+      <w:r>
+        <w:rPr>
+          <w:rtl w:val="0"/>
+        </w:rPr>
+      </w:r>
+    </w:p>
+    <w:p>
+      <w:pPr>
+        <w:ind w:left="0" w:firstLine="0"/>
+        <w:jc w:val="both"/>
+        <w:rPr>
+          <w:rFonts w:ascii="Times New Roman" w:cs="Times New Roman" w:eastAsia="Times New Roman" w:hAnsi="Times New Roman"/>
+        </w:rPr>
+      </w:pPr>
+      <w:r>
+        <w:rPr>
+          <w:rtl w:val="0"/>
+        </w:rPr>
+      </w:r>
+    </w:p>
+    <w:p>
+      <w:pPr>
+        <w:ind w:left="0" w:firstLine="0"/>
         <w:jc w:val="both"/>
         <w:rPr>
           <w:rFonts w:ascii="Times New Roman" w:cs="Times New Roman" w:eastAsia="Times New Roman" w:hAnsi="Times New Roman"/>
@@ -162,9 +219,9 @@
           <w:rFonts w:ascii="Times New Roman" w:cs="Times New Roman" w:eastAsia="Times New Roman" w:hAnsi="Times New Roman"/>
           <w:rtl w:val="0"/>
         </w:rPr>
-        <w:t xml:space="preserve">1.1. У порядку та на умовах, визначених цим Договором, Орендодавець передає Орендареві в користування за плату приміщення для [[purpose]], яке розташоване за адресою: [[object_address]] на строк із [[start_date]] року по [[end_date]] року.</w:t>
+        <w:t xml:space="preserve">1.1. У порядку та на умовах, визначених цим Договором, Орендодавець передає Орендареві в користування за плату приміщення для [[purpose]] (цільове призначення оренди), яке розташоване за адресою: [[object_address]] на строк із [[start_date]] року по [[end_date]] року.</w:t>
         <w:br w:type="textWrapping"/>
-        <w:t xml:space="preserve">1.1.1. Загальна площа нежитлового приміщення: [[total_area_sqm]] м².</w:t>
+        <w:t xml:space="preserve">1.1.1. Загальна площа приміщення: [[total_area_sqm]] м².</w:t>
         <w:br w:type="textWrapping"/>
         <w:t xml:space="preserve">1.1.2. Площа приміщення, що здається у найм: [[area_sqm]] м².</w:t>
       </w:r>
@@ -178,11 +235,8 @@
       </w:pPr>
       <w:r>
         <w:rPr>
-          <w:rFonts w:ascii="Times New Roman" w:cs="Times New Roman" w:eastAsia="Times New Roman" w:hAnsi="Times New Roman"/>
-          <w:rtl w:val="0"/>
-        </w:rPr>
-        <w:t xml:space="preserve">1.3. Орендар не має право здавати Приміщення (його частину) в суборенду виключно.</w:t>
-        <w:br w:type="textWrapping"/>
+          <w:rtl w:val="0"/>
+        </w:rPr>
       </w:r>
     </w:p>
     <w:p>
@@ -237,7 +291,7 @@
           <w:rFonts w:ascii="Times New Roman" w:cs="Times New Roman" w:eastAsia="Times New Roman" w:hAnsi="Times New Roman"/>
           <w:rtl w:val="0"/>
         </w:rPr>
-        <w:t xml:space="preserve">2.1.1. Заходити до приміщення самостійно, попередньо узгодивши дату й час візиту з Орендарем не менше ніж за [[notice_period_days]] робочі дні, а за присутності представника Орендаря – у будь-який час, аби перевірити його цільове використання та чи додержує Орендар правил протипожежної безпеки, санітарних норм, порядку використання приміщення тощо.</w:t>
+        <w:t xml:space="preserve">2.1.1. Заходити до приміщення самостійно, попередньо узгодивши дату й час візиту з Орендарем [[notice_period_days]], а за присутності представника Орендаря – у будь-який час, аби перевірити його цільове використання та чи додержує Орендар правил протипожежної безпеки, санітарних норм, порядку використання приміщення тощо.</w:t>
       </w:r>
     </w:p>
     <w:p>
@@ -267,7 +321,7 @@
           <w:rFonts w:ascii="Times New Roman" w:cs="Times New Roman" w:eastAsia="Times New Roman" w:hAnsi="Times New Roman"/>
           <w:rtl w:val="0"/>
         </w:rPr>
-        <w:t xml:space="preserve">2.1.3. Здійснювати капітальний ремонт, поліпшення приміщення за згодою Орендаря з попереднім повідомленням останнього за [[repair_notice_days]] днів до початку ремонту.</w:t>
+        <w:t xml:space="preserve">2.1.3. Здійснювати капітальний ремонт, поліпшення приміщення [[repair_notice_days]].</w:t>
       </w:r>
     </w:p>
     <w:p>
@@ -312,23 +366,20 @@
           <w:rFonts w:ascii="Times New Roman" w:cs="Times New Roman" w:eastAsia="Times New Roman" w:hAnsi="Times New Roman"/>
           <w:rtl w:val="0"/>
         </w:rPr>
-        <w:t xml:space="preserve">2.2.1. Передати приміщення Орендареві не пізніше ніж протягом [[handover_period]] робочого дня з моменту набрання чинності цим Договором за Актом приймання-передачі, який підписують Сторони.</w:t>
-      </w:r>
-    </w:p>
-    <w:p>
-      <w:pPr>
-        <w:jc w:val="both"/>
-        <w:rPr>
-          <w:rFonts w:ascii="Times New Roman" w:cs="Times New Roman" w:eastAsia="Times New Roman" w:hAnsi="Times New Roman"/>
-        </w:rPr>
-      </w:pPr>
-      <w:r>
-        <w:rPr>
-          <w:rFonts w:ascii="Times New Roman" w:cs="Times New Roman" w:eastAsia="Times New Roman" w:hAnsi="Times New Roman"/>
-          <w:rtl w:val="0"/>
-        </w:rPr>
-        <w:t xml:space="preserve">2.2.2. Забезпечити Орендарю можливість [[access_schedule]] використовувати приміщення за цільовим призначенням.</w:t>
-        <w:br w:type="textWrapping"/>
+        <w:t xml:space="preserve">2.2.1. Передати приміщення Орендареві з моменту набрання чинності цим Договором за Актом приймання-передачі, який підписують Сторони.</w:t>
+      </w:r>
+    </w:p>
+    <w:p>
+      <w:pPr>
+        <w:jc w:val="both"/>
+        <w:rPr>
+          <w:rFonts w:ascii="Times New Roman" w:cs="Times New Roman" w:eastAsia="Times New Roman" w:hAnsi="Times New Roman"/>
+        </w:rPr>
+      </w:pPr>
+      <w:r>
+        <w:rPr>
+          <w:rtl w:val="0"/>
+        </w:rPr>
       </w:r>
     </w:p>
     <w:p>
@@ -379,37 +430,37 @@
           <w:rFonts w:ascii="Times New Roman" w:cs="Times New Roman" w:eastAsia="Times New Roman" w:hAnsi="Times New Roman"/>
           <w:rtl w:val="0"/>
         </w:rPr>
-        <w:t xml:space="preserve">3.1.1. Обладнувати, оформлювати й поліпшувати приміщення за [[improvement_consent_type]] згодою Орендодавця.</w:t>
-      </w:r>
-    </w:p>
-    <w:p>
-      <w:pPr>
-        <w:jc w:val="both"/>
-        <w:rPr>
-          <w:rFonts w:ascii="Times New Roman" w:cs="Times New Roman" w:eastAsia="Times New Roman" w:hAnsi="Times New Roman"/>
-        </w:rPr>
-      </w:pPr>
-      <w:r>
-        <w:rPr>
-          <w:rFonts w:ascii="Times New Roman" w:cs="Times New Roman" w:eastAsia="Times New Roman" w:hAnsi="Times New Roman"/>
-          <w:rtl w:val="0"/>
-        </w:rPr>
-        <w:t xml:space="preserve">3.1.2. Змінювати замки дверей приміщення та укріплювати двері, однак обов’язково повідомляти про таку зміну Орендодавця не пізніше ніж протягом [[lock_change_notice]] робочого дня з дня змін та одночасно надавати Орендодавцю новий примірник ключів.</w:t>
-      </w:r>
-    </w:p>
-    <w:p>
-      <w:pPr>
-        <w:jc w:val="both"/>
-        <w:rPr>
-          <w:rFonts w:ascii="Times New Roman" w:cs="Times New Roman" w:eastAsia="Times New Roman" w:hAnsi="Times New Roman"/>
-        </w:rPr>
-      </w:pPr>
-      <w:r>
-        <w:rPr>
-          <w:rFonts w:ascii="Times New Roman" w:cs="Times New Roman" w:eastAsia="Times New Roman" w:hAnsi="Times New Roman"/>
-          <w:rtl w:val="0"/>
-        </w:rPr>
-        <w:t xml:space="preserve">3.1.3. Здавати приміщення або його частину в суборенду за [[sublease_consent_type]] згодою Орендодавця.</w:t>
+        <w:t xml:space="preserve">3.1.1. Обладнувати, оформлювати й поліпшувати приміщення [[improvement_consent_type]] згодою Орендодавця.</w:t>
+      </w:r>
+    </w:p>
+    <w:p>
+      <w:pPr>
+        <w:jc w:val="both"/>
+        <w:rPr>
+          <w:rFonts w:ascii="Times New Roman" w:cs="Times New Roman" w:eastAsia="Times New Roman" w:hAnsi="Times New Roman"/>
+        </w:rPr>
+      </w:pPr>
+      <w:r>
+        <w:rPr>
+          <w:rFonts w:ascii="Times New Roman" w:cs="Times New Roman" w:eastAsia="Times New Roman" w:hAnsi="Times New Roman"/>
+          <w:rtl w:val="0"/>
+        </w:rPr>
+        <w:t xml:space="preserve">3.1.2.  Змінювати замки дверей приміщення та укріплювати двері [[lock_change_notice]].</w:t>
+      </w:r>
+    </w:p>
+    <w:p>
+      <w:pPr>
+        <w:jc w:val="both"/>
+        <w:rPr>
+          <w:rFonts w:ascii="Times New Roman" w:cs="Times New Roman" w:eastAsia="Times New Roman" w:hAnsi="Times New Roman"/>
+        </w:rPr>
+      </w:pPr>
+      <w:r>
+        <w:rPr>
+          <w:rFonts w:ascii="Times New Roman" w:cs="Times New Roman" w:eastAsia="Times New Roman" w:hAnsi="Times New Roman"/>
+          <w:rtl w:val="0"/>
+        </w:rPr>
+        <w:t xml:space="preserve">3.1.3. Здавати приміщення або його частину в суборенду [[sublease_consent_type]].</w:t>
       </w:r>
     </w:p>
     <w:p>
@@ -596,7 +647,7 @@
           <w:rFonts w:ascii="Times New Roman" w:cs="Times New Roman" w:eastAsia="Times New Roman" w:hAnsi="Times New Roman"/>
           <w:rtl w:val="0"/>
         </w:rPr>
-        <w:t xml:space="preserve">4.2. Акт приймання-передачі приміщення Орендар має підписати не пізніше ніж протягом [[act_signing_period]] дня з моменту набрання чинності цим Договором. Акт підписують уповноважені представники обох Сторін, і цей документ – невід’ємна частина Договору.</w:t>
+        <w:t xml:space="preserve">4.2. Акт приймання-передачі приміщення Орендар має підписати [[act_signing_period]] з моменту набрання чинності цим Договором. Акт підписують уповноважені представники обох Сторін, і цей документ – невід’ємна частина Договору.</w:t>
         <w:br w:type="textWrapping"/>
       </w:r>
     </w:p>
@@ -637,37 +688,22 @@
           <w:rFonts w:ascii="Times New Roman" w:cs="Times New Roman" w:eastAsia="Times New Roman" w:hAnsi="Times New Roman"/>
           <w:rtl w:val="0"/>
         </w:rPr>
-        <w:t xml:space="preserve">5.1. Орендодавець надає приміщення в найм на строк до [[end_date]] року включно.</w:t>
-      </w:r>
-    </w:p>
-    <w:p>
-      <w:pPr>
-        <w:jc w:val="both"/>
-        <w:rPr>
-          <w:rFonts w:ascii="Times New Roman" w:cs="Times New Roman" w:eastAsia="Times New Roman" w:hAnsi="Times New Roman"/>
-        </w:rPr>
-      </w:pPr>
-      <w:r>
-        <w:rPr>
-          <w:rFonts w:ascii="Times New Roman" w:cs="Times New Roman" w:eastAsia="Times New Roman" w:hAnsi="Times New Roman"/>
-          <w:rtl w:val="0"/>
-        </w:rPr>
-        <w:t xml:space="preserve">5.2. У момент підписання Акта приймання-передачі Орендодавець передає Орендареві ключі від приміщення.</w:t>
-      </w:r>
-    </w:p>
-    <w:p>
-      <w:pPr>
-        <w:jc w:val="both"/>
-        <w:rPr>
-          <w:rFonts w:ascii="Times New Roman" w:cs="Times New Roman" w:eastAsia="Times New Roman" w:hAnsi="Times New Roman"/>
-        </w:rPr>
-      </w:pPr>
-      <w:r>
-        <w:rPr>
-          <w:rFonts w:ascii="Times New Roman" w:cs="Times New Roman" w:eastAsia="Times New Roman" w:hAnsi="Times New Roman"/>
-          <w:rtl w:val="0"/>
-        </w:rPr>
-        <w:t xml:space="preserve">5.3. Строк найму можна змінити лише за [[term_change_consent]] згодою Сторін.</w:t>
+        <w:t xml:space="preserve">5.1. У момент підписання Акта приймання-передачі Орендодавець передає Орендареві ключі від приміщення.</w:t>
+      </w:r>
+    </w:p>
+    <w:p>
+      <w:pPr>
+        <w:jc w:val="both"/>
+        <w:rPr>
+          <w:rFonts w:ascii="Times New Roman" w:cs="Times New Roman" w:eastAsia="Times New Roman" w:hAnsi="Times New Roman"/>
+        </w:rPr>
+      </w:pPr>
+      <w:r>
+        <w:rPr>
+          <w:rFonts w:ascii="Times New Roman" w:cs="Times New Roman" w:eastAsia="Times New Roman" w:hAnsi="Times New Roman"/>
+          <w:rtl w:val="0"/>
+        </w:rPr>
+        <w:t xml:space="preserve">5.2. Змінити строк найму [[term_change_consent]].</w:t>
         <w:br w:type="textWrapping"/>
       </w:r>
     </w:p>
@@ -723,37 +759,37 @@
           <w:rFonts w:ascii="Times New Roman" w:cs="Times New Roman" w:eastAsia="Times New Roman" w:hAnsi="Times New Roman"/>
           <w:rtl w:val="0"/>
         </w:rPr>
-        <w:t xml:space="preserve">6.2. Орендар у строк до [[first_payment_date]] року сплачує Орендодавцю орендну плату за перший та останній місяці користування приміщенням.</w:t>
-      </w:r>
-    </w:p>
-    <w:p>
-      <w:pPr>
-        <w:jc w:val="both"/>
-        <w:rPr>
-          <w:rFonts w:ascii="Times New Roman" w:cs="Times New Roman" w:eastAsia="Times New Roman" w:hAnsi="Times New Roman"/>
-        </w:rPr>
-      </w:pPr>
-      <w:r>
-        <w:rPr>
-          <w:rFonts w:ascii="Times New Roman" w:cs="Times New Roman" w:eastAsia="Times New Roman" w:hAnsi="Times New Roman"/>
-          <w:rtl w:val="0"/>
-        </w:rPr>
-        <w:t xml:space="preserve">6.3. Розрахунки Сторони здійснюють у [[payment_currency]], Орендар уносить плату за користування Приміщенням у [[payment_form]] формі на розрахунковий рахунок Орендодавця.</w:t>
-      </w:r>
-    </w:p>
-    <w:p>
-      <w:pPr>
-        <w:jc w:val="both"/>
-        <w:rPr>
-          <w:rFonts w:ascii="Times New Roman" w:cs="Times New Roman" w:eastAsia="Times New Roman" w:hAnsi="Times New Roman"/>
-        </w:rPr>
-      </w:pPr>
-      <w:r>
-        <w:rPr>
-          <w:rFonts w:ascii="Times New Roman" w:cs="Times New Roman" w:eastAsia="Times New Roman" w:hAnsi="Times New Roman"/>
-          <w:rtl w:val="0"/>
-        </w:rPr>
-        <w:t xml:space="preserve">6.4. Орендар здійснює оплату не пізніше ніж [[payment_due_day]]-го числа кожного поточного місяця за відповідний місяць оренди.</w:t>
+        <w:t xml:space="preserve">6.2. Орендар у строк до [[first_payment_date]] сплачує Орендодавцю орендну плату за перший та останній місяці користування приміщенням.</w:t>
+      </w:r>
+    </w:p>
+    <w:p>
+      <w:pPr>
+        <w:jc w:val="both"/>
+        <w:rPr>
+          <w:rFonts w:ascii="Times New Roman" w:cs="Times New Roman" w:eastAsia="Times New Roman" w:hAnsi="Times New Roman"/>
+        </w:rPr>
+      </w:pPr>
+      <w:r>
+        <w:rPr>
+          <w:rFonts w:ascii="Times New Roman" w:cs="Times New Roman" w:eastAsia="Times New Roman" w:hAnsi="Times New Roman"/>
+          <w:rtl w:val="0"/>
+        </w:rPr>
+        <w:t xml:space="preserve">6.3. Орендар уносить плату за користування Приміщенням  [[payment_form]].</w:t>
+      </w:r>
+    </w:p>
+    <w:p>
+      <w:pPr>
+        <w:jc w:val="both"/>
+        <w:rPr>
+          <w:rFonts w:ascii="Times New Roman" w:cs="Times New Roman" w:eastAsia="Times New Roman" w:hAnsi="Times New Roman"/>
+        </w:rPr>
+      </w:pPr>
+      <w:r>
+        <w:rPr>
+          <w:rFonts w:ascii="Times New Roman" w:cs="Times New Roman" w:eastAsia="Times New Roman" w:hAnsi="Times New Roman"/>
+          <w:rtl w:val="0"/>
+        </w:rPr>
+        <w:t xml:space="preserve">6.4. Орендар здійснює оплату [[payment_due_day]] кожного поточного місяця за відповідний місяць оренди.</w:t>
       </w:r>
     </w:p>
     <w:p>
@@ -880,7 +916,7 @@
           <w:rFonts w:ascii="Times New Roman" w:cs="Times New Roman" w:eastAsia="Times New Roman" w:hAnsi="Times New Roman"/>
           <w:rtl w:val="0"/>
         </w:rPr>
-        <w:t xml:space="preserve">8.1. Після того як закінчиться строк найму (оренди), визначений цим Договором, Орендар зобов’язаний не пізніше [[premises_return_deadline]] користування приміщенням передати Орендодавцеві приміщення за актом приймання-передачі (повернення) у стані, у якому його передав Орендодавець, з урахуванням нормального фізичного зносу.</w:t>
+        <w:t xml:space="preserve">8.1. Після закінчення строку найму (оренди), визначеного цим Договором, Орендар зобов’язаний передати приміщення Орендодавцеві за актом приймання-передачі (повернення) у стані, у якому його передав Орендодавець, з урахуванням нормального фізичного зносу, не пізніше [[premises_return_deadline]] після закінчення строку оренди.</w:t>
       </w:r>
     </w:p>
     <w:p>
@@ -931,6 +967,19 @@
     </w:p>
     <w:p>
       <w:pPr>
+        <w:jc w:val="both"/>
+        <w:rPr>
+          <w:rFonts w:ascii="Times New Roman" w:cs="Times New Roman" w:eastAsia="Times New Roman" w:hAnsi="Times New Roman"/>
+        </w:rPr>
+      </w:pPr>
+      <w:r>
+        <w:rPr>
+          <w:rtl w:val="0"/>
+        </w:rPr>
+      </w:r>
+    </w:p>
+    <w:p>
+      <w:pPr>
         <w:ind w:left="0" w:firstLine="0"/>
         <w:jc w:val="both"/>
         <w:rPr>
@@ -1071,22 +1120,7 @@
           <w:rFonts w:ascii="Times New Roman" w:cs="Times New Roman" w:eastAsia="Times New Roman" w:hAnsi="Times New Roman"/>
           <w:rtl w:val="0"/>
         </w:rPr>
-        <w:t xml:space="preserve">    • несплати орендної плати протягом більше ніж [[payment_delay_days]] днів </w:t>
-      </w:r>
-    </w:p>
-    <w:p>
-      <w:pPr>
-        <w:jc w:val="both"/>
-        <w:rPr>
-          <w:rFonts w:ascii="Times New Roman" w:cs="Times New Roman" w:eastAsia="Times New Roman" w:hAnsi="Times New Roman"/>
-        </w:rPr>
-      </w:pPr>
-      <w:r>
-        <w:rPr>
-          <w:rFonts w:ascii="Times New Roman" w:cs="Times New Roman" w:eastAsia="Times New Roman" w:hAnsi="Times New Roman"/>
-          <w:rtl w:val="0"/>
-        </w:rPr>
-        <w:t xml:space="preserve">      з моменту настання строку оплати;</w:t>
+        <w:t xml:space="preserve">    • несплати орендної плати протягом більше ніж [[payment_delay_days]]  з моменту настання строку оплати;</w:t>
       </w:r>
     </w:p>
     <w:p>
@@ -1169,145 +1203,161 @@
         <w:jc w:val="both"/>
         <w:rPr>
           <w:rFonts w:ascii="Times New Roman" w:cs="Times New Roman" w:eastAsia="Times New Roman" w:hAnsi="Times New Roman"/>
+        </w:rPr>
+      </w:pPr>
+      <w:r>
+        <w:rPr>
+          <w:rFonts w:ascii="Times New Roman" w:cs="Times New Roman" w:eastAsia="Times New Roman" w:hAnsi="Times New Roman"/>
           <w:b w:val="1"/>
           <w:bCs w:val="1"/>
-        </w:rPr>
-      </w:pPr>
-      <w:r>
-        <w:rPr>
-          <w:rtl w:val="0"/>
-        </w:rPr>
+          <w:rtl w:val="0"/>
+        </w:rPr>
+        <w:t xml:space="preserve">10. ДІЯ ДОГОВОРУ</w:t>
+      </w:r>
+      <w:r>
+        <w:rPr>
+          <w:rFonts w:ascii="Times New Roman" w:cs="Times New Roman" w:eastAsia="Times New Roman" w:hAnsi="Times New Roman"/>
+          <w:rtl w:val="0"/>
+        </w:rPr>
+        <w:br w:type="textWrapping"/>
+      </w:r>
+    </w:p>
+    <w:p>
+      <w:pPr>
+        <w:jc w:val="both"/>
+        <w:rPr>
+          <w:rFonts w:ascii="Times New Roman" w:cs="Times New Roman" w:eastAsia="Times New Roman" w:hAnsi="Times New Roman"/>
+        </w:rPr>
+      </w:pPr>
+      <w:r>
+        <w:rPr>
+          <w:rFonts w:ascii="Times New Roman" w:cs="Times New Roman" w:eastAsia="Times New Roman" w:hAnsi="Times New Roman"/>
+          <w:rtl w:val="0"/>
+        </w:rPr>
+        <w:t xml:space="preserve">10.1. Цей Договір підписують Сторони та скріплюють печатками (за наявності).</w:t>
+      </w:r>
+    </w:p>
+    <w:p>
+      <w:pPr>
+        <w:jc w:val="both"/>
+        <w:rPr>
+          <w:rFonts w:ascii="Times New Roman" w:cs="Times New Roman" w:eastAsia="Times New Roman" w:hAnsi="Times New Roman"/>
+        </w:rPr>
+      </w:pPr>
+      <w:r>
+        <w:rPr>
+          <w:rFonts w:ascii="Times New Roman" w:cs="Times New Roman" w:eastAsia="Times New Roman" w:hAnsi="Times New Roman"/>
+          <w:rtl w:val="0"/>
+        </w:rPr>
+        <w:t xml:space="preserve">10.2. Закінчення строку дії цього Договору не звільняє Сторін від відповідальності за його порушення, яке вони вчинили під час дії цього Договору.</w:t>
+      </w:r>
+    </w:p>
+    <w:p>
+      <w:pPr>
+        <w:jc w:val="both"/>
+        <w:rPr>
+          <w:rFonts w:ascii="Times New Roman" w:cs="Times New Roman" w:eastAsia="Times New Roman" w:hAnsi="Times New Roman"/>
+        </w:rPr>
+      </w:pPr>
+      <w:r>
+        <w:rPr>
+          <w:rFonts w:ascii="Times New Roman" w:cs="Times New Roman" w:eastAsia="Times New Roman" w:hAnsi="Times New Roman"/>
+          <w:rtl w:val="0"/>
+        </w:rPr>
+        <w:t xml:space="preserve">10.3. Якщо цей Договір або чинне законодавство України прямо не передбачають іншого, зміни в Договір можна вносити тільки за домовленістю Сторін, яку оформлюють додатковою угодою до цього Договору.</w:t>
+      </w:r>
+    </w:p>
+    <w:p>
+      <w:pPr>
+        <w:jc w:val="both"/>
+        <w:rPr>
+          <w:rFonts w:ascii="Times New Roman" w:cs="Times New Roman" w:eastAsia="Times New Roman" w:hAnsi="Times New Roman"/>
+        </w:rPr>
+      </w:pPr>
+      <w:r>
+        <w:rPr>
+          <w:rFonts w:ascii="Times New Roman" w:cs="Times New Roman" w:eastAsia="Times New Roman" w:hAnsi="Times New Roman"/>
+          <w:rtl w:val="0"/>
+        </w:rPr>
+        <w:t xml:space="preserve">10.4. Зміни до Договору набирають чинності з моменту, коли Сторони належно оформлять відповідну додаткову угоду до Договору, якщо інше не встановлює сама додаткова угода, цей Договір або чинне законодавство України.</w:t>
+      </w:r>
+    </w:p>
+    <w:p>
+      <w:pPr>
+        <w:jc w:val="both"/>
+        <w:rPr>
+          <w:rFonts w:ascii="Times New Roman" w:cs="Times New Roman" w:eastAsia="Times New Roman" w:hAnsi="Times New Roman"/>
+        </w:rPr>
+      </w:pPr>
+      <w:r>
+        <w:rPr>
+          <w:rFonts w:ascii="Times New Roman" w:cs="Times New Roman" w:eastAsia="Times New Roman" w:hAnsi="Times New Roman"/>
+          <w:rtl w:val="0"/>
+        </w:rPr>
+        <w:t xml:space="preserve">10.5. Якщо Договором або чинним законодавством України прямо не передбачають іншого, цей Договір можна розірвати лише за домовленістю Сторін, яку оформлюють додатковою угодою до Договору.</w:t>
+      </w:r>
+    </w:p>
+    <w:p>
+      <w:pPr>
+        <w:jc w:val="both"/>
+        <w:rPr>
+          <w:rFonts w:ascii="Times New Roman" w:cs="Times New Roman" w:eastAsia="Times New Roman" w:hAnsi="Times New Roman"/>
+        </w:rPr>
+      </w:pPr>
+      <w:r>
+        <w:rPr>
+          <w:rFonts w:ascii="Times New Roman" w:cs="Times New Roman" w:eastAsia="Times New Roman" w:hAnsi="Times New Roman"/>
+          <w:rtl w:val="0"/>
+        </w:rPr>
+        <w:t xml:space="preserve">10.6. Одностороння відмова від договору не допускається.</w:t>
+        <w:br w:type="textWrapping"/>
       </w:r>
     </w:p>
     <w:p>
       <w:pPr>
         <w:ind w:left="0" w:firstLine="0"/>
         <w:jc w:val="both"/>
-        <w:rPr>
-          <w:rFonts w:ascii="Times New Roman" w:cs="Times New Roman" w:eastAsia="Times New Roman" w:hAnsi="Times New Roman"/>
-        </w:rPr>
-      </w:pPr>
-      <w:r>
         <w:rPr>
           <w:rFonts w:ascii="Times New Roman" w:cs="Times New Roman" w:eastAsia="Times New Roman" w:hAnsi="Times New Roman"/>
           <w:b w:val="1"/>
           <w:bCs w:val="1"/>
-          <w:rtl w:val="0"/>
-        </w:rPr>
-        <w:t xml:space="preserve">10. ДІЯ ДОГОВОРУ</w:t>
-      </w:r>
-      <w:r>
-        <w:rPr>
-          <w:rFonts w:ascii="Times New Roman" w:cs="Times New Roman" w:eastAsia="Times New Roman" w:hAnsi="Times New Roman"/>
-          <w:rtl w:val="0"/>
-        </w:rPr>
-        <w:br w:type="textWrapping"/>
-      </w:r>
-    </w:p>
-    <w:p>
-      <w:pPr>
-        <w:jc w:val="both"/>
-        <w:rPr>
-          <w:rFonts w:ascii="Times New Roman" w:cs="Times New Roman" w:eastAsia="Times New Roman" w:hAnsi="Times New Roman"/>
-        </w:rPr>
-      </w:pPr>
-      <w:r>
-        <w:rPr>
-          <w:rFonts w:ascii="Times New Roman" w:cs="Times New Roman" w:eastAsia="Times New Roman" w:hAnsi="Times New Roman"/>
-          <w:rtl w:val="0"/>
-        </w:rPr>
-        <w:t xml:space="preserve">10.1. Цей Договір підписують Сторони та скріплюють печатками (за наявності).</w:t>
-      </w:r>
-    </w:p>
-    <w:p>
-      <w:pPr>
-        <w:jc w:val="both"/>
-        <w:rPr>
-          <w:rFonts w:ascii="Times New Roman" w:cs="Times New Roman" w:eastAsia="Times New Roman" w:hAnsi="Times New Roman"/>
-        </w:rPr>
-      </w:pPr>
-      <w:r>
-        <w:rPr>
-          <w:rFonts w:ascii="Times New Roman" w:cs="Times New Roman" w:eastAsia="Times New Roman" w:hAnsi="Times New Roman"/>
-          <w:rtl w:val="0"/>
-        </w:rPr>
-        <w:t xml:space="preserve">10.2. Закінчення строку дії цього Договору не звільняє Сторін від відповідальності за його порушення, яке вони вчинили під час дії цього Договору.</w:t>
-      </w:r>
-    </w:p>
-    <w:p>
-      <w:pPr>
-        <w:jc w:val="both"/>
-        <w:rPr>
-          <w:rFonts w:ascii="Times New Roman" w:cs="Times New Roman" w:eastAsia="Times New Roman" w:hAnsi="Times New Roman"/>
-        </w:rPr>
-      </w:pPr>
-      <w:r>
-        <w:rPr>
-          <w:rFonts w:ascii="Times New Roman" w:cs="Times New Roman" w:eastAsia="Times New Roman" w:hAnsi="Times New Roman"/>
-          <w:rtl w:val="0"/>
-        </w:rPr>
-        <w:t xml:space="preserve">10.3. Якщо цей Договір або чинне законодавство України прямо не передбачають іншого, зміни в Договір можна вносити тільки за домовленістю Сторін, яку оформлюють додатковою угодою до цього Договору.</w:t>
-      </w:r>
-    </w:p>
-    <w:p>
-      <w:pPr>
-        <w:jc w:val="both"/>
-        <w:rPr>
-          <w:rFonts w:ascii="Times New Roman" w:cs="Times New Roman" w:eastAsia="Times New Roman" w:hAnsi="Times New Roman"/>
-        </w:rPr>
-      </w:pPr>
-      <w:r>
-        <w:rPr>
-          <w:rFonts w:ascii="Times New Roman" w:cs="Times New Roman" w:eastAsia="Times New Roman" w:hAnsi="Times New Roman"/>
-          <w:rtl w:val="0"/>
-        </w:rPr>
-        <w:t xml:space="preserve">10.4. Зміни до Договору набирають чинності з моменту, коли Сторони належно оформлять відповідну додаткову угоду до Договору, якщо інше не встановлює сама додаткова угода, цей Договір або чинне законодавство України.</w:t>
-      </w:r>
-    </w:p>
-    <w:p>
-      <w:pPr>
-        <w:jc w:val="both"/>
-        <w:rPr>
-          <w:rFonts w:ascii="Times New Roman" w:cs="Times New Roman" w:eastAsia="Times New Roman" w:hAnsi="Times New Roman"/>
-        </w:rPr>
-      </w:pPr>
-      <w:r>
-        <w:rPr>
-          <w:rFonts w:ascii="Times New Roman" w:cs="Times New Roman" w:eastAsia="Times New Roman" w:hAnsi="Times New Roman"/>
-          <w:rtl w:val="0"/>
-        </w:rPr>
-        <w:t xml:space="preserve">10.5. Якщо Договором або чинним законодавством України прямо не передбачають іншого, цей Договір можна розірвати лише за домовленістю Сторін, яку оформлюють додатковою угодою до Договору.</w:t>
-      </w:r>
-    </w:p>
-    <w:p>
-      <w:pPr>
-        <w:jc w:val="both"/>
-        <w:rPr>
-          <w:rFonts w:ascii="Times New Roman" w:cs="Times New Roman" w:eastAsia="Times New Roman" w:hAnsi="Times New Roman"/>
-        </w:rPr>
-      </w:pPr>
-      <w:r>
-        <w:rPr>
-          <w:rFonts w:ascii="Times New Roman" w:cs="Times New Roman" w:eastAsia="Times New Roman" w:hAnsi="Times New Roman"/>
-          <w:rtl w:val="0"/>
-        </w:rPr>
-        <w:t xml:space="preserve">10.6. Одностороння відмова від договору не допускається.</w:t>
-        <w:br w:type="textWrapping"/>
+        </w:rPr>
+      </w:pPr>
+      <w:r>
+        <w:rPr>
+          <w:rtl w:val="0"/>
+        </w:rPr>
       </w:r>
     </w:p>
     <w:p>
       <w:pPr>
         <w:ind w:left="0" w:firstLine="0"/>
         <w:jc w:val="both"/>
-        <w:rPr>
-          <w:rFonts w:ascii="Times New Roman" w:cs="Times New Roman" w:eastAsia="Times New Roman" w:hAnsi="Times New Roman"/>
-        </w:rPr>
-      </w:pPr>
-      <w:r>
         <w:rPr>
           <w:rFonts w:ascii="Times New Roman" w:cs="Times New Roman" w:eastAsia="Times New Roman" w:hAnsi="Times New Roman"/>
           <w:b w:val="1"/>
           <w:bCs w:val="1"/>
+        </w:rPr>
+      </w:pPr>
+      <w:r>
+        <w:rPr>
+          <w:rtl w:val="0"/>
+        </w:rPr>
+      </w:r>
+    </w:p>
+    <w:p>
+      <w:pPr>
+        <w:ind w:left="0" w:firstLine="0"/>
+        <w:jc w:val="both"/>
+        <w:rPr>
+          <w:rFonts w:ascii="Times New Roman" w:cs="Times New Roman" w:eastAsia="Times New Roman" w:hAnsi="Times New Roman"/>
+        </w:rPr>
+      </w:pPr>
+      <w:r>
+        <w:rPr>
+          <w:rFonts w:ascii="Times New Roman" w:cs="Times New Roman" w:eastAsia="Times New Roman" w:hAnsi="Times New Roman"/>
+          <w:b w:val="1"/>
+          <w:bCs w:val="1"/>
           <w:rtl w:val="0"/>
         </w:rPr>
         <w:t xml:space="preserve">11. ПРИКІНЦЕВІ ПОЛОЖЕННЯ</w:t>
@@ -1517,22 +1567,11 @@
     </w:p>
     <w:p>
       <w:pPr>
-        <w:jc w:val="both"/>
-        <w:rPr>
-          <w:rFonts w:ascii="Times New Roman" w:cs="Times New Roman" w:eastAsia="Times New Roman" w:hAnsi="Times New Roman"/>
-        </w:rPr>
-      </w:pPr>
-      <w:r>
-        <w:rPr>
-          <w:rtl w:val="0"/>
-        </w:rPr>
-      </w:r>
-    </w:p>
-    <w:p>
-      <w:pPr>
-        <w:jc w:val="both"/>
-        <w:rPr>
-          <w:rFonts w:ascii="Times New Roman" w:cs="Times New Roman" w:eastAsia="Times New Roman" w:hAnsi="Times New Roman"/>
+        <w:ind w:left="0" w:firstLine="0"/>
+        <w:rPr>
+          <w:rFonts w:ascii="Times New Roman" w:cs="Times New Roman" w:eastAsia="Times New Roman" w:hAnsi="Times New Roman"/>
+          <w:b w:val="1"/>
+          <w:bCs w:val="1"/>
         </w:rPr>
       </w:pPr>
       <w:r>
@@ -2141,6 +2180,60 @@
   </w:style>
   <w:style w:type="paragraph" w:styleId="Normal" w:default="1">
     <w:name w:val="normal"/>
+  </w:style>
+  <w:style w:type="table" w:styleId="TableNormal" w:default="1">
+    <w:name w:val="TableNormal"/>
+    <w:tblPr>
+      <w:tblCellMar>
+        <w:top w:w="100.0" w:type="dxa"/>
+        <w:left w:w="100.0" w:type="dxa"/>
+        <w:bottom w:w="100.0" w:type="dxa"/>
+        <w:right w:w="100.0" w:type="dxa"/>
+      </w:tblCellMar>
+    </w:tblPr>
+  </w:style>
+  <w:style w:type="paragraph" w:styleId="Normal" w:default="1">
+    <w:name w:val="normal"/>
+  </w:style>
+  <w:style w:type="table" w:styleId="TableNormal" w:default="1">
+    <w:name w:val="TableNormal"/>
+    <w:tblPr>
+      <w:tblCellMar>
+        <w:top w:w="100.0" w:type="dxa"/>
+        <w:left w:w="100.0" w:type="dxa"/>
+        <w:bottom w:w="100.0" w:type="dxa"/>
+        <w:right w:w="100.0" w:type="dxa"/>
+      </w:tblCellMar>
+    </w:tblPr>
+  </w:style>
+  <w:style w:type="paragraph" w:styleId="Normal" w:default="1">
+    <w:name w:val="normal"/>
+  </w:style>
+  <w:style w:type="table" w:styleId="Table1">
+    <w:basedOn w:val="TableNormal"/>
+    <w:tblPr>
+      <w:tblStyleRowBandSize w:val="1"/>
+      <w:tblStyleColBandSize w:val="1"/>
+      <w:tblCellMar>
+        <w:top w:w="100.0" w:type="dxa"/>
+        <w:left w:w="115.0" w:type="dxa"/>
+        <w:bottom w:w="100.0" w:type="dxa"/>
+        <w:right w:w="115.0" w:type="dxa"/>
+      </w:tblCellMar>
+    </w:tblPr>
+  </w:style>
+  <w:style w:type="table" w:styleId="Table1">
+    <w:basedOn w:val="TableNormal"/>
+    <w:tblPr>
+      <w:tblStyleRowBandSize w:val="1"/>
+      <w:tblStyleColBandSize w:val="1"/>
+      <w:tblCellMar>
+        <w:top w:w="100.0" w:type="dxa"/>
+        <w:left w:w="115.0" w:type="dxa"/>
+        <w:bottom w:w="100.0" w:type="dxa"/>
+        <w:right w:w="115.0" w:type="dxa"/>
+      </w:tblCellMar>
+    </w:tblPr>
   </w:style>
   <w:style w:type="paragraph" w:styleId="Subtitle">
     <w:name w:val="Subtitle"/>
@@ -2499,7 +2592,7 @@
 
 <file path=customXML/item1.xml><?xml version="1.0" encoding="utf-8"?>
 <go:gDocsCustomXmlDataStorage xmlns:go="http://customooxmlschemas.google.com/" xmlns:r="http://schemas.openxmlformats.org/officeDocument/2006/relationships" uri="GoogleDocsCustomDataVersion2">
-  <go:docsCustomData xmlns:go="http://customooxmlschemas.google.com/" roundtripDataSignature="AMtx7mjqYUJyIehQyfHjcpw4cc9tFyao4g==">CgMxLjAyDmgudGtvZmhoc2toankwOAByITFUcjR2WG5DTDVqMUlfMk5QR1c1eFVVdHFaVU1lQlp3Rw==</go:docsCustomData>
+  <go:docsCustomData xmlns:go="http://customooxmlschemas.google.com/" roundtripDataSignature="AMtx7mjcvpTS93+peH94p4KXnplOWsnpxw==">CgMxLjAyDmgudGtvZmhoc2toankwOAByITEyR2w3R2pxbERiOE9hN3BMOGhDZ2dKNVJLdWt6UC1LcA==</go:docsCustomData>
 </go:gDocsCustomXmlDataStorage>
 </file>
 

</xml_diff>